<commit_message>
added project 2 Sign Up Form /made it responsive by adding media query
</commit_message>
<xml_diff>
--- a/CSS notes.docx
+++ b/CSS notes.docx
@@ -195,7 +195,60 @@
           <w:szCs w:val="24"/>
           <w:lang w:val="en-US"/>
         </w:rPr>
-        <w:t xml:space="preserve"> </w:t>
+        <w:t xml:space="preserve">  t</w:t>
+      </w:r>
+      <w:r>
+        <w:rPr>
+          <w:rFonts w:ascii="Verdana" w:hAnsi="Verdana" w:eastAsia="SimSun" w:cs="Verdana"/>
+          <w:i w:val="0"/>
+          <w:caps w:val="0"/>
+          <w:color w:val="000000"/>
+          <w:spacing w:val="0"/>
+          <w:sz w:val="19"/>
+          <w:szCs w:val="19"/>
+          <w:shd w:val="clear" w:fill="FFFFFF"/>
+        </w:rPr>
+        <w:t>he CSS</w:t>
+      </w:r>
+      <w:r>
+        <w:rPr>
+          <w:rFonts w:hint="default" w:ascii="Verdana" w:hAnsi="Verdana" w:eastAsia="SimSun" w:cs="Verdana"/>
+          <w:i w:val="0"/>
+          <w:caps w:val="0"/>
+          <w:color w:val="000000"/>
+          <w:spacing w:val="0"/>
+          <w:sz w:val="19"/>
+          <w:szCs w:val="19"/>
+          <w:shd w:val="clear" w:fill="FFFFFF"/>
+        </w:rPr>
+        <w:t> </w:t>
+      </w:r>
+      <w:r>
+        <w:rPr>
+          <w:rStyle w:val="3"/>
+          <w:rFonts w:ascii="Consolas" w:hAnsi="Consolas" w:eastAsia="Consolas" w:cs="Consolas"/>
+          <w:i w:val="0"/>
+          <w:caps w:val="0"/>
+          <w:color w:val="DC143C"/>
+          <w:spacing w:val="0"/>
+          <w:sz w:val="21"/>
+          <w:szCs w:val="21"/>
+          <w:shd w:val="clear" w:fill="F1F1F1"/>
+        </w:rPr>
+        <w:t>object-fit</w:t>
+      </w:r>
+      <w:r>
+        <w:rPr>
+          <w:rFonts w:hint="default" w:ascii="Verdana" w:hAnsi="Verdana" w:eastAsia="SimSun" w:cs="Verdana"/>
+          <w:i w:val="0"/>
+          <w:caps w:val="0"/>
+          <w:color w:val="000000"/>
+          <w:spacing w:val="0"/>
+          <w:sz w:val="19"/>
+          <w:szCs w:val="19"/>
+          <w:shd w:val="clear" w:fill="FFFFFF"/>
+        </w:rPr>
+        <w:t> property is used to specify how an &lt;img&gt; or &lt;video&gt; should be resized to fit its container</w:t>
       </w:r>
       <w:r>
         <w:rPr>
@@ -206,7 +259,7 @@
           <w:szCs w:val="24"/>
           <w:lang w:val="en-US"/>
         </w:rPr>
-        <w:t>solves problem of pixelating image is stretched.</w:t>
+        <w:t>.</w:t>
       </w:r>
     </w:p>
     <w:p>
@@ -284,7 +337,7 @@
       </w:r>
       <w:r>
         <w:rPr>
-          <w:rStyle w:val="3"/>
+          <w:rStyle w:val="4"/>
           <w:rFonts w:ascii="SimSun" w:hAnsi="SimSun" w:eastAsia="SimSun" w:cs="SimSun"/>
           <w:sz w:val="24"/>
           <w:szCs w:val="24"/>
@@ -342,64 +395,109 @@
           <w:szCs w:val="24"/>
           <w:lang w:val="en-US"/>
         </w:rPr>
-        <w:t xml:space="preserve">property in </w:t>
+        <w:t xml:space="preserve">property in css </w:t>
+      </w:r>
+      <w:r>
+        <w:rPr>
+          <w:rFonts w:ascii="SimSun" w:hAnsi="SimSun" w:eastAsia="SimSun" w:cs="SimSun"/>
+          <w:sz w:val="24"/>
+          <w:szCs w:val="24"/>
+        </w:rPr>
+        <w:fldChar w:fldCharType="begin"/>
+      </w:r>
+      <w:r>
+        <w:rPr>
+          <w:rFonts w:ascii="SimSun" w:hAnsi="SimSun" w:eastAsia="SimSun" w:cs="SimSun"/>
+          <w:sz w:val="24"/>
+          <w:szCs w:val="24"/>
+        </w:rPr>
+        <w:instrText xml:space="preserve"> HYPERLINK "https://www.w3schools.com/css/css3_gradients.asp" </w:instrText>
+      </w:r>
+      <w:r>
+        <w:rPr>
+          <w:rFonts w:ascii="SimSun" w:hAnsi="SimSun" w:eastAsia="SimSun" w:cs="SimSun"/>
+          <w:sz w:val="24"/>
+          <w:szCs w:val="24"/>
+        </w:rPr>
+        <w:fldChar w:fldCharType="separate"/>
+      </w:r>
+      <w:r>
+        <w:rPr>
+          <w:rStyle w:val="4"/>
+          <w:rFonts w:ascii="SimSun" w:hAnsi="SimSun" w:eastAsia="SimSun" w:cs="SimSun"/>
+          <w:sz w:val="24"/>
+          <w:szCs w:val="24"/>
+        </w:rPr>
+        <w:t>https://www.w3schools.com/css/css3_gradients.asp</w:t>
+      </w:r>
+      <w:r>
+        <w:rPr>
+          <w:rFonts w:ascii="SimSun" w:hAnsi="SimSun" w:eastAsia="SimSun" w:cs="SimSun"/>
+          <w:sz w:val="24"/>
+          <w:szCs w:val="24"/>
+        </w:rPr>
+        <w:fldChar w:fldCharType="end"/>
+      </w:r>
+    </w:p>
+    <w:p>
+      <w:pPr>
+        <w:numPr>
+          <w:ilvl w:val="0"/>
+          <w:numId w:val="1"/>
+        </w:numPr>
+        <w:spacing w:line="360" w:lineRule="auto"/>
+        <w:ind w:left="420" w:leftChars="0" w:hanging="420" w:firstLineChars="0"/>
+        <w:rPr>
+          <w:rFonts w:asciiTheme="minorAscii"/>
+          <w:b/>
+          <w:bCs/>
+          <w:i/>
+          <w:iCs/>
+          <w:sz w:val="24"/>
+          <w:szCs w:val="24"/>
+        </w:rPr>
+      </w:pPr>
+      <w:r>
+        <w:rPr>
+          <w:rFonts w:hint="default" w:asciiTheme="minorAscii"/>
+          <w:b w:val="0"/>
+          <w:bCs w:val="0"/>
+          <w:i w:val="0"/>
+          <w:iCs w:val="0"/>
+          <w:sz w:val="24"/>
+          <w:szCs w:val="24"/>
+          <w:lang w:val="en-US"/>
+        </w:rPr>
+        <w:t xml:space="preserve">When you want to offset the width added by padding use </w:t>
+      </w:r>
+      <w:r>
+        <w:rPr>
+          <w:rFonts w:hint="default" w:asciiTheme="minorAscii"/>
+          <w:b/>
+          <w:bCs/>
+          <w:i/>
+          <w:iCs/>
+          <w:sz w:val="24"/>
+          <w:szCs w:val="24"/>
+          <w:lang w:val="en-US"/>
+        </w:rPr>
+        <w:t xml:space="preserve">Box-sizing: box-border </w:t>
+      </w:r>
+      <w:r>
+        <w:rPr>
+          <w:rFonts w:hint="default" w:asciiTheme="minorAscii"/>
+          <w:b w:val="0"/>
+          <w:bCs w:val="0"/>
+          <w:i w:val="0"/>
+          <w:iCs w:val="0"/>
+          <w:sz w:val="24"/>
+          <w:szCs w:val="24"/>
+          <w:lang w:val="en-US"/>
+        </w:rPr>
+        <w:t>to get your div back to its original shape.</w:t>
       </w:r>
       <w:bookmarkStart w:id="0" w:name="_GoBack"/>
       <w:bookmarkEnd w:id="0"/>
-      <w:r>
-        <w:rPr>
-          <w:rFonts w:hint="default" w:asciiTheme="minorAscii"/>
-          <w:b w:val="0"/>
-          <w:bCs w:val="0"/>
-          <w:i w:val="0"/>
-          <w:iCs w:val="0"/>
-          <w:sz w:val="24"/>
-          <w:szCs w:val="24"/>
-          <w:lang w:val="en-US"/>
-        </w:rPr>
-        <w:t xml:space="preserve">css </w:t>
-      </w:r>
-      <w:r>
-        <w:rPr>
-          <w:rFonts w:ascii="SimSun" w:hAnsi="SimSun" w:eastAsia="SimSun" w:cs="SimSun"/>
-          <w:sz w:val="24"/>
-          <w:szCs w:val="24"/>
-        </w:rPr>
-        <w:fldChar w:fldCharType="begin"/>
-      </w:r>
-      <w:r>
-        <w:rPr>
-          <w:rFonts w:ascii="SimSun" w:hAnsi="SimSun" w:eastAsia="SimSun" w:cs="SimSun"/>
-          <w:sz w:val="24"/>
-          <w:szCs w:val="24"/>
-        </w:rPr>
-        <w:instrText xml:space="preserve"> HYPERLINK "https://www.w3schools.com/css/css3_gradients.asp" </w:instrText>
-      </w:r>
-      <w:r>
-        <w:rPr>
-          <w:rFonts w:ascii="SimSun" w:hAnsi="SimSun" w:eastAsia="SimSun" w:cs="SimSun"/>
-          <w:sz w:val="24"/>
-          <w:szCs w:val="24"/>
-        </w:rPr>
-        <w:fldChar w:fldCharType="separate"/>
-      </w:r>
-      <w:r>
-        <w:rPr>
-          <w:rStyle w:val="3"/>
-          <w:rFonts w:ascii="SimSun" w:hAnsi="SimSun" w:eastAsia="SimSun" w:cs="SimSun"/>
-          <w:sz w:val="24"/>
-          <w:szCs w:val="24"/>
-        </w:rPr>
-        <w:t>https://www.w3schools.com/css/css3_gradients.asp</w:t>
-      </w:r>
-      <w:r>
-        <w:rPr>
-          <w:rFonts w:ascii="SimSun" w:hAnsi="SimSun" w:eastAsia="SimSun" w:cs="SimSun"/>
-          <w:sz w:val="24"/>
-          <w:szCs w:val="24"/>
-        </w:rPr>
-        <w:fldChar w:fldCharType="end"/>
-      </w:r>
     </w:p>
     <w:sectPr>
       <w:pgSz w:w="11906" w:h="16838"/>
@@ -712,7 +810,7 @@
     <w:semiHidden/>
     <w:uiPriority w:val="0"/>
   </w:style>
-  <w:style w:type="table" w:default="1" w:styleId="4">
+  <w:style w:type="table" w:default="1" w:styleId="5">
     <w:name w:val="Normal Table"/>
     <w:semiHidden/>
     <w:qFormat/>
@@ -728,6 +826,16 @@
     </w:tblPr>
   </w:style>
   <w:style w:type="character" w:styleId="3">
+    <w:name w:val="HTML Code"/>
+    <w:basedOn w:val="2"/>
+    <w:uiPriority w:val="0"/>
+    <w:rPr>
+      <w:rFonts w:ascii="Courier New" w:hAnsi="Courier New" w:cs="Courier New"/>
+      <w:sz w:val="20"/>
+      <w:szCs w:val="20"/>
+    </w:rPr>
+  </w:style>
+  <w:style w:type="character" w:styleId="4">
     <w:name w:val="Hyperlink"/>
     <w:basedOn w:val="2"/>
     <w:uiPriority w:val="0"/>

</xml_diff>